<commit_message>
Minor edits to R assignment
</commit_message>
<xml_diff>
--- a/Homework 11_r.docx
+++ b/Homework 11_r.docx
@@ -88,15 +88,30 @@
         <w:t>In</w:t>
       </w:r>
       <w:r>
-        <w:t xml:space="preserve"> the Python assignment for homework 11, you created a .csv file with information about Amazon reviews.  Use </w:t>
+        <w:t xml:space="preserve"> the Python assignment for homework 11, you created a .csv file with information about Amazon reviews.  </w:t>
+      </w:r>
+      <w:r>
+        <w:rPr>
+          <w:b/>
+        </w:rPr>
+        <w:t xml:space="preserve">Use </w:t>
       </w:r>
       <w:proofErr w:type="gramStart"/>
       <w:r>
+        <w:rPr>
+          <w:b/>
+        </w:rPr>
         <w:t>scan(</w:t>
       </w:r>
       <w:proofErr w:type="gramEnd"/>
       <w:r>
-        <w:t>) to read this data set into R.</w:t>
+        <w:rPr>
+          <w:b/>
+        </w:rPr>
+        <w:t>)</w:t>
+      </w:r>
+      <w:r>
+        <w:t xml:space="preserve"> to read this data set into R.</w:t>
       </w:r>
     </w:p>
     <w:p>
@@ -137,7 +152,19 @@
         </w:numPr>
       </w:pPr>
       <w:r>
-        <w:t>Convert the data into a matrix in which each row represents one review.  Read the header row into R and use it to create column names for the matrix.</w:t>
+        <w:t xml:space="preserve">Convert the data into a matrix </w:t>
+      </w:r>
+      <w:r>
+        <w:t xml:space="preserve">or data frame </w:t>
+      </w:r>
+      <w:r>
+        <w:t>in which each row represents one review.  Read the header row into R and use it to create column names for the matrix</w:t>
+      </w:r>
+      <w:r>
+        <w:t xml:space="preserve"> or data frame</w:t>
+      </w:r>
+      <w:r>
+        <w:t>.</w:t>
       </w:r>
     </w:p>
     <w:p>
@@ -154,7 +181,10 @@
         </w:numPr>
       </w:pPr>
       <w:r>
-        <w:t>Create new variables by converting the columns for total votes, review length, num</w:t>
+        <w:t>Check whether t</w:t>
+      </w:r>
+      <w:r>
+        <w:t>he columns for total votes, review length, num</w:t>
       </w:r>
       <w:r>
         <w:t xml:space="preserve">ber of </w:t>
@@ -166,7 +196,25 @@
         <w:t xml:space="preserve"> points</w:t>
       </w:r>
       <w:r>
-        <w:t>, and helpful fraction into numeric vectors.</w:t>
+        <w:t xml:space="preserve">, and helpful fraction </w:t>
+      </w:r>
+      <w:r>
+        <w:t>are being treated as</w:t>
+      </w:r>
+      <w:r>
+        <w:t xml:space="preserve"> numeric vectors.</w:t>
+      </w:r>
+      <w:r>
+        <w:t xml:space="preserve">  If not, c</w:t>
+      </w:r>
+      <w:r>
+        <w:t>reate new variables by converting t</w:t>
+      </w:r>
+      <w:r>
+        <w:t xml:space="preserve">hem into </w:t>
+      </w:r>
+      <w:r>
+        <w:t>numeric vectors.</w:t>
       </w:r>
     </w:p>
     <w:p>
@@ -304,7 +352,13 @@
       </w:r>
       <w:proofErr w:type="spellEnd"/>
       <w:r>
-        <w:t xml:space="preserve"> to find the maximum number of votes received by any of the product’s reviews.  Then use </w:t>
+        <w:t xml:space="preserve"> to find the maximum number of votes received by any of the product’s reviews.  </w:t>
+      </w:r>
+      <w:r>
+        <w:t>Then count the number of reviews for each product ID</w:t>
+      </w:r>
+      <w:r>
+        <w:t xml:space="preserve"> (using </w:t>
       </w:r>
       <w:proofErr w:type="spellStart"/>
       <w:r>
@@ -312,19 +366,23 @@
       </w:r>
       <w:proofErr w:type="spellEnd"/>
       <w:r>
-        <w:t xml:space="preserve"> to count the number of reviews for each product ID.  </w:t>
-      </w:r>
-    </w:p>
-    <w:p>
-      <w:pPr>
-        <w:pStyle w:val="ListParagraph"/>
-      </w:pPr>
-    </w:p>
-    <w:p>
-      <w:pPr>
-        <w:pStyle w:val="ListParagraph"/>
-      </w:pPr>
-      <w:r>
+        <w:t xml:space="preserve"> or another method you can think of)</w:t>
+      </w:r>
+      <w:r>
+        <w:t>.  </w:t>
+      </w:r>
+    </w:p>
+    <w:p>
+      <w:pPr>
+        <w:pStyle w:val="ListParagraph"/>
+      </w:pPr>
+    </w:p>
+    <w:p>
+      <w:pPr>
+        <w:pStyle w:val="ListParagraph"/>
+      </w:pPr>
+      <w:r>
+        <w:lastRenderedPageBreak/>
         <w:t xml:space="preserve">(Hint to help you check your work:  The length of the resulting vector should be the total number of unique product IDs, which you can find using </w:t>
       </w:r>
       <w:r>
@@ -362,7 +420,6 @@
         </w:numPr>
       </w:pPr>
       <w:r>
-        <w:lastRenderedPageBreak/>
         <w:t>Make a scatterplot of max number of votes as a function of number of reviews.  Is there a visible trend?  If so, describe it.</w:t>
       </w:r>
     </w:p>
@@ -385,8 +442,6 @@
       <w:r>
         <w:t>in investigating the relationship between them</w:t>
       </w:r>
-      <w:bookmarkStart w:id="0" w:name="_GoBack"/>
-      <w:bookmarkEnd w:id="0"/>
       <w:r>
         <w:t xml:space="preserve">.  However, some product IDs had 0 votes, which would result in an error if we tried to take the log.  Subset the variables </w:t>
       </w:r>
@@ -487,27 +542,15 @@
       </w:r>
       <w:proofErr w:type="spellEnd"/>
       <w:r>
-        <w:t>, .doc,</w:t>
-      </w:r>
-      <w:r>
-        <w:t xml:space="preserve"> </w:t>
-      </w:r>
-      <w:r>
-        <w:t>.pdf</w:t>
-      </w:r>
-      <w:r>
-        <w:t>, or .</w:t>
-      </w:r>
-      <w:proofErr w:type="spellStart"/>
-      <w:r>
-        <w:t>rmd</w:t>
-      </w:r>
-      <w:proofErr w:type="spellEnd"/>
-      <w:r>
-        <w:t xml:space="preserve"> format) to GitHub containing your R script and output, including graphs, and written answers to the questions.</w:t>
-      </w:r>
-    </w:p>
-    <w:p>
+        <w:t xml:space="preserve"> or </w:t>
+      </w:r>
+      <w:r>
+        <w:t>.pdf format) to GitHub containing your R script and output, including graphs, and written answers to the questions.</w:t>
+      </w:r>
+    </w:p>
+    <w:p>
+      <w:bookmarkStart w:id="0" w:name="_GoBack"/>
+      <w:bookmarkEnd w:id="0"/>
       <w:r>
         <w:rPr>
           <w:rFonts w:ascii="Times New Roman" w:hAnsi="Times New Roman" w:cs="Times New Roman"/>

</xml_diff>